<commit_message>
updated course summary and presentation
</commit_message>
<xml_diff>
--- a/Course Summary.docx
+++ b/Course Summary.docx
@@ -6,6 +6,15 @@
       <w:r>
         <w:t>This course includes an Introduction to Python from an unconventional approach. Inspired by Al Sweigart’s “Automate the Boring Stuff with Python,” this course will show students just how quickly programming can be useful in just about anyone’s life. The course will span 7 weeks, from week 2 of MT18 onward.</w:t>
       </w:r>
+      <w:r>
+        <w:t xml:space="preserve"> </w:t>
+      </w:r>
+    </w:p>
+    <w:p/>
+    <w:p>
+      <w:r>
+        <w:t xml:space="preserve">The idea is to make the knowledge from the course applicable as soon as possible. </w:t>
+      </w:r>
     </w:p>
     <w:p/>
     <w:p>
@@ -15,7 +24,26 @@
     </w:p>
     <w:p/>
     <w:p>
-      <w:hyperlink r:id="rId7">
+      <w:r>
+        <w:t xml:space="preserve">Remember to download Anaconda before getting started. Nearly everything in this course will be in iPython Notebooks (.ipynb): </w:t>
+      </w:r>
+      <w:hyperlink r:id="rId7" w:history="1">
+        <w:r>
+          <w:rPr>
+            <w:rStyle w:val="Hyperlink"/>
+          </w:rPr>
+          <w:t>https://www.anaconda.com/download/</w:t>
+        </w:r>
+      </w:hyperlink>
+    </w:p>
+    <w:p/>
+    <w:p>
+      <w:r>
+        <w:t>Credit to Al Sweigart for inspiring us to write this course. His book is freely available online:</w:t>
+      </w:r>
+    </w:p>
+    <w:p>
+      <w:hyperlink r:id="rId8">
         <w:r>
           <w:rPr>
             <w:color w:val="1155CC"/>
@@ -26,12 +54,58 @@
       </w:hyperlink>
     </w:p>
     <w:p/>
-    <w:p/>
-    <w:p>
-      <w:r>
-        <w:t xml:space="preserve">The idea is to make the knowledge from the course applicable as soon as possible. </w:t>
-      </w:r>
-    </w:p>
+    <w:p>
+      <w:r>
+        <w:t>Additional Resources:</w:t>
+      </w:r>
+    </w:p>
+    <w:p>
+      <w:hyperlink r:id="rId9" w:history="1">
+        <w:r>
+          <w:rPr>
+            <w:rStyle w:val="Hyperlink"/>
+          </w:rPr>
+          <w:t>https://www.codecademy.com/learn/learn-python</w:t>
+        </w:r>
+      </w:hyperlink>
+    </w:p>
+    <w:p>
+      <w:hyperlink r:id="rId10" w:history="1">
+        <w:r>
+          <w:rPr>
+            <w:rStyle w:val="Hyperlink"/>
+          </w:rPr>
+          <w:t>https://www.learnpython.org/</w:t>
+        </w:r>
+      </w:hyperlink>
+    </w:p>
+    <w:p/>
+    <w:p>
+      <w:r>
+        <w:t>Reference Sources</w:t>
+      </w:r>
+    </w:p>
+    <w:p>
+      <w:hyperlink r:id="rId11" w:history="1">
+        <w:r>
+          <w:rPr>
+            <w:rStyle w:val="Hyperlink"/>
+          </w:rPr>
+          <w:t>https://docs.python.org/3/</w:t>
+        </w:r>
+      </w:hyperlink>
+    </w:p>
+    <w:p>
+      <w:hyperlink r:id="rId12" w:history="1">
+        <w:r>
+          <w:rPr>
+            <w:rStyle w:val="Hyperlink"/>
+          </w:rPr>
+          <w:t>https://stackoverflow.com/</w:t>
+        </w:r>
+      </w:hyperlink>
+    </w:p>
+    <w:p/>
     <w:p/>
     <w:p/>
     <w:p>
@@ -66,53 +140,11 @@
       </w:pPr>
     </w:p>
     <w:p>
-      <w:pPr>
-        <w:rPr>
-          <w:color w:val="FF0000"/>
-        </w:rPr>
-      </w:pPr>
-      <w:r>
-        <w:t>On week 1, we should invite people to come an hour early if they would like help setting up Anaconda, Jupyter notebooks (We are not stopping to help people set up)</w:t>
-      </w:r>
-      <w:r>
-        <w:rPr>
-          <w:color w:val="FF0000"/>
-        </w:rPr>
-        <w:t xml:space="preserve"> great idea!</w:t>
-      </w:r>
-    </w:p>
-    <w:p>
-      <w:pPr>
-        <w:rPr>
-          <w:sz w:val="28"/>
-          <w:szCs w:val="28"/>
-        </w:rPr>
-      </w:pPr>
-    </w:p>
-    <w:p>
-      <w:r>
-        <w:t>To compensate for the extra time some people spend, we’ll try to keep class 1 to an hour and a half.</w:t>
-      </w:r>
-    </w:p>
-    <w:p>
-      <w:pPr>
-        <w:rPr>
-          <w:sz w:val="28"/>
-          <w:szCs w:val="28"/>
-        </w:rPr>
-      </w:pPr>
-    </w:p>
-    <w:p>
       <w:r>
         <w:t>Concepts</w:t>
       </w:r>
     </w:p>
     <w:p/>
-    <w:p>
-      <w:r>
-        <w:t>Quarter 1 ----  William</w:t>
-      </w:r>
-    </w:p>
     <w:p>
       <w:pPr>
         <w:numPr>
@@ -173,12 +205,6 @@
         <w:t>How does it compare to other languages?</w:t>
       </w:r>
     </w:p>
-    <w:p/>
-    <w:p>
-      <w:r>
-        <w:t>Quarter 2 -- Hazem</w:t>
-      </w:r>
-    </w:p>
     <w:p>
       <w:pPr>
         <w:numPr>
@@ -263,19 +289,13 @@
         <w:t>The ‘?’ which returns docstring in jupyter notebook</w:t>
       </w:r>
     </w:p>
-    <w:p/>
-    <w:p>
-      <w:r>
-        <w:t>Quarter 3 -- William</w:t>
-      </w:r>
-    </w:p>
-    <w:p>
-      <w:pPr>
+    <w:p>
+      <w:pPr>
+        <w:pStyle w:val="ListParagraph"/>
         <w:numPr>
           <w:ilvl w:val="0"/>
           <w:numId w:val="13"/>
         </w:numPr>
-        <w:contextualSpacing/>
       </w:pPr>
       <w:r>
         <w:t>Data types</w:t>
@@ -329,12 +349,6 @@
         <w:t>Methods, dir() function</w:t>
       </w:r>
     </w:p>
-    <w:p/>
-    <w:p>
-      <w:r>
-        <w:t>Quarter 4 -- Hazem</w:t>
-      </w:r>
-    </w:p>
     <w:p>
       <w:pPr>
         <w:numPr>
@@ -362,78 +376,44 @@
     <w:p>
       <w:pPr>
         <w:numPr>
-          <w:ilvl w:val="0"/>
+          <w:ilvl w:val="1"/>
           <w:numId w:val="13"/>
         </w:numPr>
         <w:contextualSpacing/>
       </w:pPr>
       <w:r>
+        <w:t>Making a docstring</w:t>
+      </w:r>
+      <w:bookmarkStart w:id="0" w:name="_GoBack"/>
+      <w:bookmarkEnd w:id="0"/>
+    </w:p>
+    <w:p>
+      <w:pPr>
+        <w:numPr>
+          <w:ilvl w:val="0"/>
+          <w:numId w:val="13"/>
+        </w:numPr>
+        <w:contextualSpacing/>
+      </w:pPr>
+      <w:r>
         <w:t>Stack Overflow</w:t>
       </w:r>
     </w:p>
     <w:p>
-      <w:pPr>
-        <w:numPr>
-          <w:ilvl w:val="0"/>
-          <w:numId w:val="12"/>
+      <w:r>
+        <w:br w:type="page"/>
+      </w:r>
+    </w:p>
+    <w:p>
+      <w:pPr>
+        <w:numPr>
+          <w:ilvl w:val="0"/>
+          <w:numId w:val="13"/>
         </w:numPr>
         <w:contextualSpacing/>
       </w:pPr>
       <w:r>
         <w:lastRenderedPageBreak/>
-        <w:t>StackOverflow</w:t>
-      </w:r>
-      <w:r>
-        <w:rPr>
-          <w:noProof/>
-          <w:lang w:val="en-US"/>
-        </w:rPr>
-        <w:drawing>
-          <wp:inline distT="114300" distB="114300" distL="114300" distR="114300" wp14:anchorId="2122FF5A" wp14:editId="56AAD4E5">
-            <wp:extent cx="2100263" cy="2478310"/>
-            <wp:effectExtent l="0" t="0" r="0" b="0"/>
-            <wp:docPr id="2" name="image4.jpg"/>
-            <wp:cNvGraphicFramePr/>
-            <a:graphic xmlns:a="http://schemas.openxmlformats.org/drawingml/2006/main">
-              <a:graphicData uri="http://schemas.openxmlformats.org/drawingml/2006/picture">
-                <pic:pic xmlns:pic="http://schemas.openxmlformats.org/drawingml/2006/picture">
-                  <pic:nvPicPr>
-                    <pic:cNvPr id="0" name="image4.jpg"/>
-                    <pic:cNvPicPr preferRelativeResize="0"/>
-                  </pic:nvPicPr>
-                  <pic:blipFill>
-                    <a:blip r:embed="rId8"/>
-                    <a:srcRect r="2009"/>
-                    <a:stretch>
-                      <a:fillRect/>
-                    </a:stretch>
-                  </pic:blipFill>
-                  <pic:spPr>
-                    <a:xfrm>
-                      <a:off x="0" y="0"/>
-                      <a:ext cx="2100263" cy="2478310"/>
-                    </a:xfrm>
-                    <a:prstGeom prst="rect">
-                      <a:avLst/>
-                    </a:prstGeom>
-                    <a:ln/>
-                  </pic:spPr>
-                </pic:pic>
-              </a:graphicData>
-            </a:graphic>
-          </wp:inline>
-        </w:drawing>
-      </w:r>
-    </w:p>
-    <w:p>
-      <w:pPr>
-        <w:numPr>
-          <w:ilvl w:val="0"/>
-          <w:numId w:val="12"/>
-        </w:numPr>
-        <w:contextualSpacing/>
-      </w:pPr>
-      <w:r>
         <w:t>GitHub</w:t>
       </w:r>
     </w:p>
@@ -456,64 +436,6 @@
         <w:t>In all the below activities I think it’s a good idea to explain the structure of the code, so people have a good idea of what’s to come</w:t>
       </w:r>
     </w:p>
-    <w:p>
-      <w:pPr>
-        <w:numPr>
-          <w:ilvl w:val="0"/>
-          <w:numId w:val="5"/>
-        </w:numPr>
-        <w:contextualSpacing/>
-      </w:pPr>
-      <w:r>
-        <w:t xml:space="preserve">Compare a python script to a C++ script to show just how much more compact Python can be  </w:t>
-      </w:r>
-      <w:r>
-        <w:rPr>
-          <w:color w:val="FF0000"/>
-        </w:rPr>
-        <w:t xml:space="preserve">Think this is potentially a waste of time, could instead emphasis that python is very great to start with. </w:t>
-      </w:r>
-      <w:r>
-        <w:t>It’s also open source!! (Take that, MATLAB!)</w:t>
-      </w:r>
-    </w:p>
-    <w:p>
-      <w:pPr>
-        <w:numPr>
-          <w:ilvl w:val="0"/>
-          <w:numId w:val="5"/>
-        </w:numPr>
-        <w:contextualSpacing/>
-      </w:pPr>
-      <w:r>
-        <w:t>Demonstrate useful scripts in python, some of which (or all?) we will write in the course</w:t>
-      </w:r>
-    </w:p>
-    <w:p>
-      <w:pPr>
-        <w:numPr>
-          <w:ilvl w:val="1"/>
-          <w:numId w:val="5"/>
-        </w:numPr>
-        <w:contextualSpacing/>
-      </w:pPr>
-      <w:r>
-        <w:t xml:space="preserve">Send a personalised and randomised email to everyone using smtplib </w:t>
-      </w:r>
-    </w:p>
-    <w:p>
-      <w:pPr>
-        <w:numPr>
-          <w:ilvl w:val="1"/>
-          <w:numId w:val="5"/>
-        </w:numPr>
-        <w:contextualSpacing/>
-      </w:pPr>
-      <w:r>
-        <w:t>We could for instance have everyone fill out a google form to register for CodeSoc officially and then email everyone a custom “Thank you for submitting” based on their submission.</w:t>
-      </w:r>
-    </w:p>
-    <w:p/>
     <w:p>
       <w:pPr>
         <w:jc w:val="center"/>
@@ -849,7 +771,7 @@
                     <pic:cNvPicPr preferRelativeResize="0"/>
                   </pic:nvPicPr>
                   <pic:blipFill>
-                    <a:blip r:embed="rId9"/>
+                    <a:blip r:embed="rId13"/>
                     <a:srcRect/>
                     <a:stretch>
                       <a:fillRect/>
@@ -970,7 +892,7 @@
       <w:r>
         <w:t xml:space="preserve">Right as people learn to use SMTP, let’s get everyone to send custom emails to </w:t>
       </w:r>
-      <w:hyperlink r:id="rId10">
+      <w:hyperlink r:id="rId14">
         <w:r>
           <w:rPr>
             <w:color w:val="1155CC"/>
@@ -994,7 +916,7 @@
       <w:r>
         <w:t xml:space="preserve">When people send an email to </w:t>
       </w:r>
-      <w:hyperlink r:id="rId11">
+      <w:hyperlink r:id="rId15">
         <w:r>
           <w:rPr>
             <w:color w:val="1155CC"/>
@@ -1191,8 +1113,6 @@
       <w:r>
         <w:t>Models : re, bs4</w:t>
       </w:r>
-      <w:bookmarkStart w:id="0" w:name="_GoBack"/>
-      <w:bookmarkEnd w:id="0"/>
     </w:p>
     <w:p>
       <w:pPr>
@@ -1487,7 +1407,7 @@
     <w:p/>
     <w:p/>
     <w:sectPr>
-      <w:headerReference w:type="default" r:id="rId12"/>
+      <w:headerReference w:type="default" r:id="rId16"/>
       <w:pgSz w:w="12240" w:h="15840"/>
       <w:pgMar w:top="1440" w:right="1440" w:bottom="1440" w:left="1440" w:header="0" w:footer="720" w:gutter="0"/>
       <w:pgNumType w:start="1"/>
@@ -3849,6 +3769,28 @@
       <w:szCs w:val="30"/>
     </w:rPr>
   </w:style>
+  <w:style w:type="character" w:styleId="Hyperlink">
+    <w:name w:val="Hyperlink"/>
+    <w:basedOn w:val="DefaultParagraphFont"/>
+    <w:uiPriority w:val="99"/>
+    <w:unhideWhenUsed/>
+    <w:rsid w:val="00707448"/>
+    <w:rPr>
+      <w:color w:val="0000FF" w:themeColor="hyperlink"/>
+      <w:u w:val="single"/>
+    </w:rPr>
+  </w:style>
+  <w:style w:type="paragraph" w:styleId="ListParagraph">
+    <w:name w:val="List Paragraph"/>
+    <w:basedOn w:val="Normal"/>
+    <w:uiPriority w:val="34"/>
+    <w:qFormat/>
+    <w:rsid w:val="00FA41B0"/>
+    <w:pPr>
+      <w:ind w:left="720"/>
+      <w:contextualSpacing/>
+    </w:pPr>
+  </w:style>
 </w:styles>
 </file>
 

</xml_diff>